<commit_message>
added cool footer at the bottom
</commit_message>
<xml_diff>
--- a/Tyler_Gibbs_Resume.docx
+++ b/Tyler_Gibbs_Resume.docx
@@ -806,6 +806,20 @@
         <w:br/>
       </w:r>
     </w:p>
+    <w:p>
+      <w:pPr>
+        <w:jc w:val="center"/>
+      </w:pPr>
+      <w:r>
+        <w:rPr>
+          <w:rFonts w:ascii="Calibri" w:hAnsi="Calibri"/>
+          <w:i/>
+          <w:color w:val="808080"/>
+          <w:sz w:val="20"/>
+        </w:rPr>
+        <w:t>This resume was created using Python. View the source code here: https://github.com/Tylerbryy/Resume_builder</w:t>
+      </w:r>
+    </w:p>
     <w:sectPr>
       <w:pgSz w:w="12240" w:h="15840"/>
       <w:pgMar w:top="720" w:right="1080" w:bottom="720" w:left="1080" w:header="720" w:footer="720" w:gutter="0"/>

</xml_diff>